<commit_message>
change test bench for clarity of testing
</commit_message>
<xml_diff>
--- a/assign1/Design Report.docx
+++ b/assign1/Design Report.docx
@@ -1,6 +1,6 @@
 
 <file path=word/document.xml><?xml version="1.0" encoding="utf-8"?>
-<w:document xmlns:wpc="http://schemas.microsoft.com/office/word/2010/wordprocessingCanvas" xmlns:cx="http://schemas.microsoft.com/office/drawing/2014/chartex" xmlns:cx1="http://schemas.microsoft.com/office/drawing/2015/9/8/chartex" xmlns:cx2="http://schemas.microsoft.com/office/drawing/2015/10/21/chartex" xmlns:cx3="http://schemas.microsoft.com/office/drawing/2016/5/9/chartex" xmlns:cx4="http://schemas.microsoft.com/office/drawing/2016/5/10/chartex" xmlns:cx5="http://schemas.microsoft.com/office/drawing/2016/5/11/chartex" xmlns:mc="http://schemas.openxmlformats.org/markup-compatibility/2006" xmlns:o="urn:schemas-microsoft-com:office:office" xmlns:r="http://schemas.openxmlformats.org/officeDocument/2006/relationships" xmlns:m="http://schemas.openxmlformats.org/officeDocument/2006/math" xmlns:v="urn:schemas-microsoft-com:vml" xmlns:wp14="http://schemas.microsoft.com/office/word/2010/wordprocessingDrawing" xmlns:wp="http://schemas.openxmlformats.org/drawingml/2006/wordprocessingDrawing" xmlns:w10="urn:schemas-microsoft-com:office:word" xmlns:w="http://schemas.openxmlformats.org/wordprocessingml/2006/main" xmlns:w14="http://schemas.microsoft.com/office/word/2010/wordml" xmlns:w15="http://schemas.microsoft.com/office/word/2012/wordml" xmlns:w16se="http://schemas.microsoft.com/office/word/2015/wordml/symex" xmlns:wpg="http://schemas.microsoft.com/office/word/2010/wordprocessingGroup" xmlns:wpi="http://schemas.microsoft.com/office/word/2010/wordprocessingInk" xmlns:wne="http://schemas.microsoft.com/office/word/2006/wordml" xmlns:wps="http://schemas.microsoft.com/office/word/2010/wordprocessingShape" mc:Ignorable="w14 w15 w16se wp14">
+<w:document xmlns:wpc="http://schemas.microsoft.com/office/word/2010/wordprocessingCanvas" xmlns:mc="http://schemas.openxmlformats.org/markup-compatibility/2006" xmlns:o="urn:schemas-microsoft-com:office:office" xmlns:r="http://schemas.openxmlformats.org/officeDocument/2006/relationships" xmlns:m="http://schemas.openxmlformats.org/officeDocument/2006/math" xmlns:v="urn:schemas-microsoft-com:vml" xmlns:wp14="http://schemas.microsoft.com/office/word/2010/wordprocessingDrawing" xmlns:wp="http://schemas.openxmlformats.org/drawingml/2006/wordprocessingDrawing" xmlns:w10="urn:schemas-microsoft-com:office:word" xmlns:w="http://schemas.openxmlformats.org/wordprocessingml/2006/main" xmlns:w14="http://schemas.microsoft.com/office/word/2010/wordml" xmlns:w15="http://schemas.microsoft.com/office/word/2012/wordml" xmlns:wpg="http://schemas.microsoft.com/office/word/2010/wordprocessingGroup" xmlns:wpi="http://schemas.microsoft.com/office/word/2010/wordprocessingInk" xmlns:wne="http://schemas.microsoft.com/office/word/2006/wordml" xmlns:wps="http://schemas.microsoft.com/office/word/2010/wordprocessingShape" mc:Ignorable="w14 w15 wp14">
   <w:body>
     <w:p>
       <w:pPr>
@@ -714,6 +714,7 @@
         <w:rPr>
           <w:rFonts w:ascii="Cambria" w:hAnsi="Cambria" w:cs="Courier New"/>
           <w:noProof/>
+          <w:lang w:eastAsia="en-NZ"/>
         </w:rPr>
         <w:drawing>
           <wp:anchor distT="0" distB="0" distL="114300" distR="114300" simplePos="0" relativeHeight="251660288" behindDoc="0" locked="0" layoutInCell="1" allowOverlap="1">
@@ -808,6 +809,7 @@
       <w:r>
         <w:rPr>
           <w:noProof/>
+          <w:lang w:eastAsia="en-NZ"/>
         </w:rPr>
         <w:drawing>
           <wp:anchor distT="0" distB="0" distL="114300" distR="114300" simplePos="0" relativeHeight="251662336" behindDoc="0" locked="0" layoutInCell="1" allowOverlap="1">
@@ -927,6 +929,7 @@
       <w:r>
         <w:rPr>
           <w:noProof/>
+          <w:lang w:eastAsia="en-NZ"/>
         </w:rPr>
         <w:drawing>
           <wp:anchor distT="0" distB="0" distL="114300" distR="114300" simplePos="0" relativeHeight="251663360" behindDoc="0" locked="0" layoutInCell="1" allowOverlap="1">
@@ -1011,6 +1014,7 @@
         <w:rPr>
           <w:rFonts w:ascii="Cambria" w:hAnsi="Cambria" w:cs="Courier New"/>
           <w:noProof/>
+          <w:lang w:eastAsia="en-NZ"/>
         </w:rPr>
         <w:drawing>
           <wp:anchor distT="0" distB="0" distL="114300" distR="114300" simplePos="0" relativeHeight="251661312" behindDoc="0" locked="0" layoutInCell="1" allowOverlap="1">
@@ -2154,6 +2158,7 @@
         <w:rPr>
           <w:rFonts w:ascii="Cambria" w:hAnsi="Cambria" w:cs="Courier New"/>
           <w:noProof/>
+          <w:lang w:eastAsia="en-NZ"/>
         </w:rPr>
         <w:drawing>
           <wp:anchor distT="0" distB="0" distL="114300" distR="114300" simplePos="0" relativeHeight="251664384" behindDoc="0" locked="0" layoutInCell="1" allowOverlap="1">
@@ -3629,6 +3634,7 @@
         <w:rPr>
           <w:rFonts w:ascii="Cambria" w:hAnsi="Cambria" w:cs="Courier New"/>
           <w:noProof/>
+          <w:lang w:eastAsia="en-NZ"/>
         </w:rPr>
         <w:lastRenderedPageBreak/>
         <w:drawing>
@@ -3799,7 +3805,21 @@
           <w:rPr>
             <w:rFonts w:ascii="Cambria Math" w:hAnsi="Cambria Math" w:cs="Courier New"/>
           </w:rPr>
-          <m:t>≈5000 ns</m:t>
+          <m:t>≈</m:t>
+        </m:r>
+        <m:r>
+          <w:rPr>
+            <w:rFonts w:ascii="Cambria Math" w:hAnsi="Cambria Math" w:cs="Courier New"/>
+          </w:rPr>
+          <m:t>95</m:t>
+        </m:r>
+        <w:bookmarkStart w:id="0" w:name="_GoBack"/>
+        <w:bookmarkEnd w:id="0"/>
+        <m:r>
+          <w:rPr>
+            <w:rFonts w:ascii="Cambria Math" w:hAnsi="Cambria Math" w:cs="Courier New"/>
+          </w:rPr>
+          <m:t>00 ns</m:t>
         </m:r>
       </m:oMath>
       <w:r>
@@ -4312,8 +4332,6 @@
         </w:rPr>
         <w:t>Two instructions are sent back to back. The ASP will only accept the first instruction and result in to split packets. Pops access granted, access not granted and two answer packets.</w:t>
       </w:r>
-      <w:bookmarkStart w:id="0" w:name="_GoBack"/>
-      <w:bookmarkEnd w:id="0"/>
       <w:r>
         <w:rPr>
           <w:rFonts w:ascii="Cambria" w:hAnsi="Cambria" w:cs="Courier New"/>
@@ -4334,6 +4352,7 @@
         <w:rPr>
           <w:rFonts w:ascii="Cambria" w:hAnsi="Cambria" w:cs="Courier New"/>
           <w:noProof/>
+          <w:lang w:eastAsia="en-NZ"/>
         </w:rPr>
         <w:lastRenderedPageBreak/>
         <w:drawing>
@@ -4433,7 +4452,7 @@
 </file>
 
 <file path=word/endnotes.xml><?xml version="1.0" encoding="utf-8"?>
-<w:endnotes xmlns:wpc="http://schemas.microsoft.com/office/word/2010/wordprocessingCanvas" xmlns:cx="http://schemas.microsoft.com/office/drawing/2014/chartex" xmlns:cx1="http://schemas.microsoft.com/office/drawing/2015/9/8/chartex" xmlns:cx2="http://schemas.microsoft.com/office/drawing/2015/10/21/chartex" xmlns:cx3="http://schemas.microsoft.com/office/drawing/2016/5/9/chartex" xmlns:cx4="http://schemas.microsoft.com/office/drawing/2016/5/10/chartex" xmlns:cx5="http://schemas.microsoft.com/office/drawing/2016/5/11/chartex" xmlns:mc="http://schemas.openxmlformats.org/markup-compatibility/2006" xmlns:o="urn:schemas-microsoft-com:office:office" xmlns:r="http://schemas.openxmlformats.org/officeDocument/2006/relationships" xmlns:m="http://schemas.openxmlformats.org/officeDocument/2006/math" xmlns:v="urn:schemas-microsoft-com:vml" xmlns:wp14="http://schemas.microsoft.com/office/word/2010/wordprocessingDrawing" xmlns:wp="http://schemas.openxmlformats.org/drawingml/2006/wordprocessingDrawing" xmlns:w10="urn:schemas-microsoft-com:office:word" xmlns:w="http://schemas.openxmlformats.org/wordprocessingml/2006/main" xmlns:w14="http://schemas.microsoft.com/office/word/2010/wordml" xmlns:w15="http://schemas.microsoft.com/office/word/2012/wordml" xmlns:w16se="http://schemas.microsoft.com/office/word/2015/wordml/symex" xmlns:wpg="http://schemas.microsoft.com/office/word/2010/wordprocessingGroup" xmlns:wpi="http://schemas.microsoft.com/office/word/2010/wordprocessingInk" xmlns:wne="http://schemas.microsoft.com/office/word/2006/wordml" xmlns:wps="http://schemas.microsoft.com/office/word/2010/wordprocessingShape" mc:Ignorable="w14 w15 w16se wp14">
+<w:endnotes xmlns:wpc="http://schemas.microsoft.com/office/word/2010/wordprocessingCanvas" xmlns:mc="http://schemas.openxmlformats.org/markup-compatibility/2006" xmlns:o="urn:schemas-microsoft-com:office:office" xmlns:r="http://schemas.openxmlformats.org/officeDocument/2006/relationships" xmlns:m="http://schemas.openxmlformats.org/officeDocument/2006/math" xmlns:v="urn:schemas-microsoft-com:vml" xmlns:wp14="http://schemas.microsoft.com/office/word/2010/wordprocessingDrawing" xmlns:wp="http://schemas.openxmlformats.org/drawingml/2006/wordprocessingDrawing" xmlns:w10="urn:schemas-microsoft-com:office:word" xmlns:w="http://schemas.openxmlformats.org/wordprocessingml/2006/main" xmlns:w14="http://schemas.microsoft.com/office/word/2010/wordml" xmlns:w15="http://schemas.microsoft.com/office/word/2012/wordml" xmlns:wpg="http://schemas.microsoft.com/office/word/2010/wordprocessingGroup" xmlns:wpi="http://schemas.microsoft.com/office/word/2010/wordprocessingInk" xmlns:wne="http://schemas.microsoft.com/office/word/2006/wordml" xmlns:wps="http://schemas.microsoft.com/office/word/2010/wordprocessingShape" mc:Ignorable="w14 w15 wp14">
   <w:endnote w:type="separator" w:id="-1">
     <w:p>
       <w:pPr>
@@ -4458,7 +4477,7 @@
 </file>
 
 <file path=word/footnotes.xml><?xml version="1.0" encoding="utf-8"?>
-<w:footnotes xmlns:wpc="http://schemas.microsoft.com/office/word/2010/wordprocessingCanvas" xmlns:cx="http://schemas.microsoft.com/office/drawing/2014/chartex" xmlns:cx1="http://schemas.microsoft.com/office/drawing/2015/9/8/chartex" xmlns:cx2="http://schemas.microsoft.com/office/drawing/2015/10/21/chartex" xmlns:cx3="http://schemas.microsoft.com/office/drawing/2016/5/9/chartex" xmlns:cx4="http://schemas.microsoft.com/office/drawing/2016/5/10/chartex" xmlns:cx5="http://schemas.microsoft.com/office/drawing/2016/5/11/chartex" xmlns:mc="http://schemas.openxmlformats.org/markup-compatibility/2006" xmlns:o="urn:schemas-microsoft-com:office:office" xmlns:r="http://schemas.openxmlformats.org/officeDocument/2006/relationships" xmlns:m="http://schemas.openxmlformats.org/officeDocument/2006/math" xmlns:v="urn:schemas-microsoft-com:vml" xmlns:wp14="http://schemas.microsoft.com/office/word/2010/wordprocessingDrawing" xmlns:wp="http://schemas.openxmlformats.org/drawingml/2006/wordprocessingDrawing" xmlns:w10="urn:schemas-microsoft-com:office:word" xmlns:w="http://schemas.openxmlformats.org/wordprocessingml/2006/main" xmlns:w14="http://schemas.microsoft.com/office/word/2010/wordml" xmlns:w15="http://schemas.microsoft.com/office/word/2012/wordml" xmlns:w16se="http://schemas.microsoft.com/office/word/2015/wordml/symex" xmlns:wpg="http://schemas.microsoft.com/office/word/2010/wordprocessingGroup" xmlns:wpi="http://schemas.microsoft.com/office/word/2010/wordprocessingInk" xmlns:wne="http://schemas.microsoft.com/office/word/2006/wordml" xmlns:wps="http://schemas.microsoft.com/office/word/2010/wordprocessingShape" mc:Ignorable="w14 w15 w16se wp14">
+<w:footnotes xmlns:wpc="http://schemas.microsoft.com/office/word/2010/wordprocessingCanvas" xmlns:mc="http://schemas.openxmlformats.org/markup-compatibility/2006" xmlns:o="urn:schemas-microsoft-com:office:office" xmlns:r="http://schemas.openxmlformats.org/officeDocument/2006/relationships" xmlns:m="http://schemas.openxmlformats.org/officeDocument/2006/math" xmlns:v="urn:schemas-microsoft-com:vml" xmlns:wp14="http://schemas.microsoft.com/office/word/2010/wordprocessingDrawing" xmlns:wp="http://schemas.openxmlformats.org/drawingml/2006/wordprocessingDrawing" xmlns:w10="urn:schemas-microsoft-com:office:word" xmlns:w="http://schemas.openxmlformats.org/wordprocessingml/2006/main" xmlns:w14="http://schemas.microsoft.com/office/word/2010/wordml" xmlns:w15="http://schemas.microsoft.com/office/word/2012/wordml" xmlns:wpg="http://schemas.microsoft.com/office/word/2010/wordprocessingGroup" xmlns:wpi="http://schemas.microsoft.com/office/word/2010/wordprocessingInk" xmlns:wne="http://schemas.microsoft.com/office/word/2006/wordml" xmlns:wps="http://schemas.microsoft.com/office/word/2010/wordprocessingShape" mc:Ignorable="w14 w15 wp14">
   <w:footnote w:type="separator" w:id="-1">
     <w:p>
       <w:pPr>
@@ -4483,7 +4502,7 @@
 </file>
 
 <file path=word/header1.xml><?xml version="1.0" encoding="utf-8"?>
-<w:hdr xmlns:wpc="http://schemas.microsoft.com/office/word/2010/wordprocessingCanvas" xmlns:cx="http://schemas.microsoft.com/office/drawing/2014/chartex" xmlns:cx1="http://schemas.microsoft.com/office/drawing/2015/9/8/chartex" xmlns:cx2="http://schemas.microsoft.com/office/drawing/2015/10/21/chartex" xmlns:cx3="http://schemas.microsoft.com/office/drawing/2016/5/9/chartex" xmlns:cx4="http://schemas.microsoft.com/office/drawing/2016/5/10/chartex" xmlns:cx5="http://schemas.microsoft.com/office/drawing/2016/5/11/chartex" xmlns:mc="http://schemas.openxmlformats.org/markup-compatibility/2006" xmlns:o="urn:schemas-microsoft-com:office:office" xmlns:r="http://schemas.openxmlformats.org/officeDocument/2006/relationships" xmlns:m="http://schemas.openxmlformats.org/officeDocument/2006/math" xmlns:v="urn:schemas-microsoft-com:vml" xmlns:wp14="http://schemas.microsoft.com/office/word/2010/wordprocessingDrawing" xmlns:wp="http://schemas.openxmlformats.org/drawingml/2006/wordprocessingDrawing" xmlns:w10="urn:schemas-microsoft-com:office:word" xmlns:w="http://schemas.openxmlformats.org/wordprocessingml/2006/main" xmlns:w14="http://schemas.microsoft.com/office/word/2010/wordml" xmlns:w15="http://schemas.microsoft.com/office/word/2012/wordml" xmlns:w16se="http://schemas.microsoft.com/office/word/2015/wordml/symex" xmlns:wpg="http://schemas.microsoft.com/office/word/2010/wordprocessingGroup" xmlns:wpi="http://schemas.microsoft.com/office/word/2010/wordprocessingInk" xmlns:wne="http://schemas.microsoft.com/office/word/2006/wordml" xmlns:wps="http://schemas.microsoft.com/office/word/2010/wordprocessingShape" mc:Ignorable="w14 w15 w16se wp14">
+<w:hdr xmlns:wpc="http://schemas.microsoft.com/office/word/2010/wordprocessingCanvas" xmlns:mc="http://schemas.openxmlformats.org/markup-compatibility/2006" xmlns:o="urn:schemas-microsoft-com:office:office" xmlns:r="http://schemas.openxmlformats.org/officeDocument/2006/relationships" xmlns:m="http://schemas.openxmlformats.org/officeDocument/2006/math" xmlns:v="urn:schemas-microsoft-com:vml" xmlns:wp14="http://schemas.microsoft.com/office/word/2010/wordprocessingDrawing" xmlns:wp="http://schemas.openxmlformats.org/drawingml/2006/wordprocessingDrawing" xmlns:w10="urn:schemas-microsoft-com:office:word" xmlns:w="http://schemas.openxmlformats.org/wordprocessingml/2006/main" xmlns:w14="http://schemas.microsoft.com/office/word/2010/wordml" xmlns:w15="http://schemas.microsoft.com/office/word/2012/wordml" xmlns:wpg="http://schemas.microsoft.com/office/word/2010/wordprocessingGroup" xmlns:wpi="http://schemas.microsoft.com/office/word/2010/wordprocessingInk" xmlns:wne="http://schemas.microsoft.com/office/word/2006/wordml" xmlns:wps="http://schemas.microsoft.com/office/word/2010/wordprocessingShape" mc:Ignorable="w14 w15 wp14">
   <w:p>
     <w:pPr>
       <w:pStyle w:val="Header"/>
@@ -4503,7 +4522,7 @@
 </file>
 
 <file path=word/numbering.xml><?xml version="1.0" encoding="utf-8"?>
-<w:numbering xmlns:wpc="http://schemas.microsoft.com/office/word/2010/wordprocessingCanvas" xmlns:cx="http://schemas.microsoft.com/office/drawing/2014/chartex" xmlns:cx1="http://schemas.microsoft.com/office/drawing/2015/9/8/chartex" xmlns:cx2="http://schemas.microsoft.com/office/drawing/2015/10/21/chartex" xmlns:cx3="http://schemas.microsoft.com/office/drawing/2016/5/9/chartex" xmlns:cx4="http://schemas.microsoft.com/office/drawing/2016/5/10/chartex" xmlns:cx5="http://schemas.microsoft.com/office/drawing/2016/5/11/chartex" xmlns:mc="http://schemas.openxmlformats.org/markup-compatibility/2006" xmlns:o="urn:schemas-microsoft-com:office:office" xmlns:r="http://schemas.openxmlformats.org/officeDocument/2006/relationships" xmlns:m="http://schemas.openxmlformats.org/officeDocument/2006/math" xmlns:v="urn:schemas-microsoft-com:vml" xmlns:wp14="http://schemas.microsoft.com/office/word/2010/wordprocessingDrawing" xmlns:wp="http://schemas.openxmlformats.org/drawingml/2006/wordprocessingDrawing" xmlns:w10="urn:schemas-microsoft-com:office:word" xmlns:w="http://schemas.openxmlformats.org/wordprocessingml/2006/main" xmlns:w14="http://schemas.microsoft.com/office/word/2010/wordml" xmlns:w15="http://schemas.microsoft.com/office/word/2012/wordml" xmlns:w16se="http://schemas.microsoft.com/office/word/2015/wordml/symex" xmlns:wpg="http://schemas.microsoft.com/office/word/2010/wordprocessingGroup" xmlns:wpi="http://schemas.microsoft.com/office/word/2010/wordprocessingInk" xmlns:wne="http://schemas.microsoft.com/office/word/2006/wordml" xmlns:wps="http://schemas.microsoft.com/office/word/2010/wordprocessingShape" mc:Ignorable="w14 w15 w16se wp14">
+<w:numbering xmlns:wpc="http://schemas.microsoft.com/office/word/2010/wordprocessingCanvas" xmlns:mc="http://schemas.openxmlformats.org/markup-compatibility/2006" xmlns:o="urn:schemas-microsoft-com:office:office" xmlns:r="http://schemas.openxmlformats.org/officeDocument/2006/relationships" xmlns:m="http://schemas.openxmlformats.org/officeDocument/2006/math" xmlns:v="urn:schemas-microsoft-com:vml" xmlns:wp14="http://schemas.microsoft.com/office/word/2010/wordprocessingDrawing" xmlns:wp="http://schemas.openxmlformats.org/drawingml/2006/wordprocessingDrawing" xmlns:w10="urn:schemas-microsoft-com:office:word" xmlns:w="http://schemas.openxmlformats.org/wordprocessingml/2006/main" xmlns:w14="http://schemas.microsoft.com/office/word/2010/wordml" xmlns:w15="http://schemas.microsoft.com/office/word/2012/wordml" xmlns:wpg="http://schemas.microsoft.com/office/word/2010/wordprocessingGroup" xmlns:wpi="http://schemas.microsoft.com/office/word/2010/wordprocessingInk" xmlns:wne="http://schemas.microsoft.com/office/word/2006/wordml" xmlns:wps="http://schemas.microsoft.com/office/word/2010/wordprocessingShape" mc:Ignorable="w14 w15 wp14">
   <w:abstractNum w:abstractNumId="0" w15:restartNumberingAfterBreak="0">
     <w:nsid w:val="136652D0"/>
     <w:multiLevelType w:val="hybridMultilevel"/>
@@ -4830,7 +4849,7 @@
 </file>
 
 <file path=word/styles.xml><?xml version="1.0" encoding="utf-8"?>
-<w:styles xmlns:mc="http://schemas.openxmlformats.org/markup-compatibility/2006" xmlns:r="http://schemas.openxmlformats.org/officeDocument/2006/relationships" xmlns:w="http://schemas.openxmlformats.org/wordprocessingml/2006/main" xmlns:w14="http://schemas.microsoft.com/office/word/2010/wordml" xmlns:w15="http://schemas.microsoft.com/office/word/2012/wordml" xmlns:w16se="http://schemas.microsoft.com/office/word/2015/wordml/symex" mc:Ignorable="w14 w15 w16se">
+<w:styles xmlns:mc="http://schemas.openxmlformats.org/markup-compatibility/2006" xmlns:r="http://schemas.openxmlformats.org/officeDocument/2006/relationships" xmlns:w="http://schemas.openxmlformats.org/wordprocessingml/2006/main" xmlns:w14="http://schemas.microsoft.com/office/word/2010/wordml" xmlns:w15="http://schemas.microsoft.com/office/word/2012/wordml" mc:Ignorable="w14 w15">
   <w:docDefaults>
     <w:rPrDefault>
       <w:rPr>
@@ -4846,7 +4865,7 @@
       </w:pPr>
     </w:pPrDefault>
   </w:docDefaults>
-  <w:latentStyles w:defLockedState="0" w:defUIPriority="99" w:defSemiHidden="0" w:defUnhideWhenUsed="0" w:defQFormat="0" w:count="374">
+  <w:latentStyles w:defLockedState="0" w:defUIPriority="99" w:defSemiHidden="0" w:defUnhideWhenUsed="0" w:defQFormat="0" w:count="371">
     <w:lsdException w:name="Normal" w:uiPriority="0" w:qFormat="1"/>
     <w:lsdException w:name="heading 1" w:uiPriority="9" w:qFormat="1"/>
     <w:lsdException w:name="heading 2" w:semiHidden="1" w:uiPriority="9" w:unhideWhenUsed="1" w:qFormat="1"/>
@@ -5218,9 +5237,6 @@
     <w:lsdException w:name="List Table 5 Dark Accent 6" w:uiPriority="50"/>
     <w:lsdException w:name="List Table 6 Colorful Accent 6" w:uiPriority="51"/>
     <w:lsdException w:name="List Table 7 Colorful Accent 6" w:uiPriority="52"/>
-    <w:lsdException w:name="Mention" w:semiHidden="1" w:unhideWhenUsed="1"/>
-    <w:lsdException w:name="Smart Hyperlink" w:semiHidden="1" w:unhideWhenUsed="1"/>
-    <w:lsdException w:name="Hashtag" w:semiHidden="1" w:unhideWhenUsed="1"/>
   </w:latentStyles>
   <w:style w:type="paragraph" w:default="1" w:styleId="Normal">
     <w:name w:val="Normal"/>

</xml_diff>